<commit_message>
versione vista dal video non funzionante
</commit_message>
<xml_diff>
--- a/4_Diari/diario 23.09.2022.docx
+++ b/4_Diari/diario 23.09.2022.docx
@@ -149,6 +149,7 @@
               <w:pStyle w:val="Nessunaspaziatura"/>
               <w:rPr>
                 <w:b w:val="0"/>
+                <w:u w:val="single"/>
               </w:rPr>
             </w:pPr>
             <w:r>
@@ -157,6 +158,20 @@
               </w:rPr>
               <w:t>Creazione del programma e iniziato a sviluppare metodo di switch per le view</w:t>
             </w:r>
+            <w:r>
+              <w:rPr>
+                <w:b w:val="0"/>
+              </w:rPr>
+              <w:t xml:space="preserve">. Preso spunto da </w:t>
+            </w:r>
+            <w:r>
+              <w:rPr>
+                <w:b w:val="0"/>
+              </w:rPr>
+              <w:t>https://www.youtube.com/watch?v=1_cUgpWqS0Y</w:t>
+            </w:r>
+            <w:bookmarkStart w:id="0" w:name="_GoBack"/>
+            <w:bookmarkEnd w:id="0"/>
           </w:p>
         </w:tc>
       </w:tr>
@@ -311,8 +326,6 @@
               </w:rPr>
               <w:t>Ritardo dovuto dalla lezione di teoria</w:t>
             </w:r>
-            <w:bookmarkStart w:id="0" w:name="_GoBack"/>
-            <w:bookmarkEnd w:id="0"/>
           </w:p>
         </w:tc>
       </w:tr>
@@ -2566,7 +2579,7 @@
 </file>
 
 <file path=customXml/itemProps1.xml><?xml version="1.0" encoding="utf-8"?>
-<ds:datastoreItem xmlns:ds="http://schemas.openxmlformats.org/officeDocument/2006/customXml" ds:itemID="{3148A67D-3BC2-4CE6-8FAB-79539AB1A0BF}">
+<ds:datastoreItem xmlns:ds="http://schemas.openxmlformats.org/officeDocument/2006/customXml" ds:itemID="{44AA9511-6904-4747-8722-45CC7131318A}">
   <ds:schemaRefs>
     <ds:schemaRef ds:uri="http://schemas.openxmlformats.org/officeDocument/2006/bibliography"/>
   </ds:schemaRefs>

</xml_diff>